<commit_message>
Se realizaron modificaciones a ejecucionesApp.docx
</commit_message>
<xml_diff>
--- a/ejecucionesApp.docx
+++ b/ejecucionesApp.docx
@@ -2,6 +2,27 @@
 <file path=word/document.xml><?xml version="1.0" encoding="utf-8"?>
 <w:document xmlns:wpc="http://schemas.microsoft.com/office/word/2010/wordprocessingCanvas" xmlns:cx="http://schemas.microsoft.com/office/drawing/2014/chartex" xmlns:cx1="http://schemas.microsoft.com/office/drawing/2015/9/8/chartex" xmlns:cx2="http://schemas.microsoft.com/office/drawing/2015/10/21/chartex" xmlns:cx3="http://schemas.microsoft.com/office/drawing/2016/5/9/chartex" xmlns:cx4="http://schemas.microsoft.com/office/drawing/2016/5/10/chartex" xmlns:cx5="http://schemas.microsoft.com/office/drawing/2016/5/11/chartex" xmlns:cx6="http://schemas.microsoft.com/office/drawing/2016/5/12/chartex" xmlns:cx7="http://schemas.microsoft.com/office/drawing/2016/5/13/chartex" xmlns:cx8="http://schemas.microsoft.com/office/drawing/2016/5/14/chartex" xmlns:mc="http://schemas.openxmlformats.org/markup-compatibility/2006" xmlns:aink="http://schemas.microsoft.com/office/drawing/2016/ink" xmlns:am3d="http://schemas.microsoft.com/office/drawing/2017/model3d" xmlns:o="urn:schemas-microsoft-com:office:office" xmlns:r="http://schemas.openxmlformats.org/officeDocument/2006/relationships" xmlns:m="http://schemas.openxmlformats.org/officeDocument/2006/math" xmlns:v="urn:schemas-microsoft-com:vml" xmlns:wp14="http://schemas.microsoft.com/office/word/2010/wordprocessingDrawing" xmlns:wp="http://schemas.openxmlformats.org/drawingml/2006/wordprocessingDrawing" xmlns:w10="urn:schemas-microsoft-com:office:word" xmlns:w="http://schemas.openxmlformats.org/wordprocessingml/2006/main" xmlns:w14="http://schemas.microsoft.com/office/word/2010/wordml" xmlns:w15="http://schemas.microsoft.com/office/word/2012/wordml" xmlns:w16cex="http://schemas.microsoft.com/office/word/2018/wordml/cex" xmlns:w16cid="http://schemas.microsoft.com/office/word/2016/wordml/cid" xmlns:w16="http://schemas.microsoft.com/office/word/2018/wordml" xmlns:w16sdtdh="http://schemas.microsoft.com/office/word/2020/wordml/sdtdatahash" xmlns:w16se="http://schemas.microsoft.com/office/word/2015/wordml/symex" xmlns:wpg="http://schemas.microsoft.com/office/word/2010/wordprocessingGroup" xmlns:wpi="http://schemas.microsoft.com/office/word/2010/wordprocessingInk" xmlns:wne="http://schemas.microsoft.com/office/word/2006/wordml" xmlns:wps="http://schemas.microsoft.com/office/word/2010/wordprocessingShape" mc:Ignorable="w14 w15 w16se w16cid w16 w16cex w16sdtdh wp14">
   <w:body>
+    <w:p>
+      <w:pPr>
+        <w:rPr>
+          <w:rFonts w:asciiTheme="majorBidi" w:hAnsiTheme="majorBidi" w:cstheme="majorBidi"/>
+          <w:b/>
+          <w:bCs/>
+          <w:sz w:val="24"/>
+          <w:szCs w:val="24"/>
+        </w:rPr>
+      </w:pPr>
+      <w:r>
+        <w:rPr>
+          <w:rFonts w:asciiTheme="majorBidi" w:hAnsiTheme="majorBidi" w:cstheme="majorBidi"/>
+          <w:b/>
+          <w:bCs/>
+          <w:sz w:val="24"/>
+          <w:szCs w:val="24"/>
+        </w:rPr>
+        <w:t>Cambios en la clase App.java, resultados</w:t>
+      </w:r>
+    </w:p>
     <w:p>
       <w:pPr>
         <w:pStyle w:val="Prrafodelista"/>
@@ -21,7 +42,7 @@
           <w:sz w:val="24"/>
           <w:szCs w:val="24"/>
         </w:rPr>
-        <w:t xml:space="preserve">Ejecución de Apple.java con salida </w:t>
+        <w:t>Ejecución de Apple.java con salida</w:t>
       </w:r>
       <w:r>
         <w:rPr>
@@ -91,9 +112,9 @@
           <w:noProof/>
         </w:rPr>
         <w:drawing>
-          <wp:inline distT="0" distB="0" distL="0" distR="0" wp14:anchorId="4F118AE6" wp14:editId="484B9E9B">
-            <wp:extent cx="7052310" cy="3266917"/>
-            <wp:effectExtent l="0" t="0" r="0" b="0"/>
+          <wp:inline distT="0" distB="0" distL="0" distR="0" wp14:anchorId="4F118AE6" wp14:editId="157F7B65">
+            <wp:extent cx="7051280" cy="1616659"/>
+            <wp:effectExtent l="0" t="0" r="0" b="3175"/>
             <wp:docPr id="2" name="Imagen 2" descr="Texto&#10;&#10;Descripción generada automáticamente"/>
             <wp:cNvGraphicFramePr>
               <a:graphicFrameLocks xmlns:a="http://schemas.openxmlformats.org/drawingml/2006/main" noChangeAspect="1"/>
@@ -105,20 +126,27 @@
                     <pic:cNvPr id="2" name="Imagen 2" descr="Texto&#10;&#10;Descripción generada automáticamente"/>
                     <pic:cNvPicPr/>
                   </pic:nvPicPr>
-                  <pic:blipFill>
+                  <pic:blipFill rotWithShape="1">
                     <a:blip r:embed="rId5"/>
-                    <a:stretch>
-                      <a:fillRect/>
-                    </a:stretch>
+                    <a:srcRect b="50507"/>
+                    <a:stretch/>
                   </pic:blipFill>
-                  <pic:spPr>
+                  <pic:spPr bwMode="auto">
                     <a:xfrm>
                       <a:off x="0" y="0"/>
-                      <a:ext cx="7066259" cy="3273379"/>
+                      <a:ext cx="7066259" cy="1620093"/>
                     </a:xfrm>
                     <a:prstGeom prst="rect">
                       <a:avLst/>
                     </a:prstGeom>
+                    <a:ln>
+                      <a:noFill/>
+                    </a:ln>
+                    <a:extLst>
+                      <a:ext uri="{53640926-AAD7-44D8-BBD7-CCE9431645EC}">
+                        <a14:shadowObscured xmlns:a14="http://schemas.microsoft.com/office/drawing/2010/main"/>
+                      </a:ext>
+                    </a:extLst>
                   </pic:spPr>
                 </pic:pic>
               </a:graphicData>
@@ -161,9 +189,86 @@
           <w:noProof/>
         </w:rPr>
         <w:drawing>
-          <wp:inline distT="0" distB="0" distL="0" distR="0" wp14:anchorId="5C9AA399" wp14:editId="46660C34">
-            <wp:extent cx="7128709" cy="1504950"/>
-            <wp:effectExtent l="0" t="0" r="0" b="0"/>
+          <wp:inline distT="0" distB="0" distL="0" distR="0" wp14:anchorId="3437D86A" wp14:editId="1C120DA0">
+            <wp:extent cx="7062035" cy="1609344"/>
+            <wp:effectExtent l="0" t="0" r="5715" b="0"/>
+            <wp:docPr id="4" name="Imagen 4" descr="Texto&#10;&#10;Descripción generada automáticamente"/>
+            <wp:cNvGraphicFramePr>
+              <a:graphicFrameLocks xmlns:a="http://schemas.openxmlformats.org/drawingml/2006/main" noChangeAspect="1"/>
+            </wp:cNvGraphicFramePr>
+            <a:graphic xmlns:a="http://schemas.openxmlformats.org/drawingml/2006/main">
+              <a:graphicData uri="http://schemas.openxmlformats.org/drawingml/2006/picture">
+                <pic:pic xmlns:pic="http://schemas.openxmlformats.org/drawingml/2006/picture">
+                  <pic:nvPicPr>
+                    <pic:cNvPr id="2" name="Imagen 2" descr="Texto&#10;&#10;Descripción generada automáticamente"/>
+                    <pic:cNvPicPr/>
+                  </pic:nvPicPr>
+                  <pic:blipFill rotWithShape="1">
+                    <a:blip r:embed="rId5"/>
+                    <a:srcRect t="49225" b="1565"/>
+                    <a:stretch/>
+                  </pic:blipFill>
+                  <pic:spPr bwMode="auto">
+                    <a:xfrm>
+                      <a:off x="0" y="0"/>
+                      <a:ext cx="7120016" cy="1622557"/>
+                    </a:xfrm>
+                    <a:prstGeom prst="rect">
+                      <a:avLst/>
+                    </a:prstGeom>
+                    <a:ln>
+                      <a:noFill/>
+                    </a:ln>
+                    <a:extLst>
+                      <a:ext uri="{53640926-AAD7-44D8-BBD7-CCE9431645EC}">
+                        <a14:shadowObscured xmlns:a14="http://schemas.microsoft.com/office/drawing/2010/main"/>
+                      </a:ext>
+                    </a:extLst>
+                  </pic:spPr>
+                </pic:pic>
+              </a:graphicData>
+            </a:graphic>
+          </wp:inline>
+        </w:drawing>
+      </w:r>
+    </w:p>
+    <w:p>
+      <w:pPr>
+        <w:pStyle w:val="NormalWeb"/>
+        <w:numPr>
+          <w:ilvl w:val="0"/>
+          <w:numId w:val="2"/>
+        </w:numPr>
+      </w:pPr>
+      <w:r>
+        <w:t>Ejecución con saludo personalizado</w:t>
+      </w:r>
+      <w:r>
+        <w:t xml:space="preserve">, </w:t>
+      </w:r>
+      <w:r>
+        <w:rPr>
+          <w:b/>
+          <w:bCs/>
+        </w:rPr>
+        <w:t>nombre y apellido</w:t>
+      </w:r>
+      <w:r>
+        <w:t>:</w:t>
+      </w:r>
+    </w:p>
+    <w:p>
+      <w:pPr>
+        <w:pStyle w:val="NormalWeb"/>
+      </w:pPr>
+      <w:r>
+        <w:rPr>
+          <w:noProof/>
+        </w:rPr>
+        <w:drawing>
+          <wp:inline distT="0" distB="0" distL="0" distR="0" wp14:anchorId="5C9AA399" wp14:editId="5904A290">
+            <wp:extent cx="7034138" cy="1484985"/>
+            <wp:effectExtent l="0" t="0" r="0" b="1270"/>
             <wp:docPr id="1" name="Imagen 1"/>
             <wp:cNvGraphicFramePr>
               <a:graphicFrameLocks xmlns:a="http://schemas.openxmlformats.org/drawingml/2006/main" noChangeAspect="1"/>
@@ -184,7 +289,7 @@
                   <pic:spPr>
                     <a:xfrm>
                       <a:off x="0" y="0"/>
-                      <a:ext cx="7142934" cy="1507953"/>
+                      <a:ext cx="7050584" cy="1488457"/>
                     </a:xfrm>
                     <a:prstGeom prst="rect">
                       <a:avLst/>
@@ -200,13 +305,74 @@
     <w:p>
       <w:pPr>
         <w:pStyle w:val="NormalWeb"/>
+        <w:ind w:left="705"/>
+      </w:pPr>
+      <w:r>
+        <w:t xml:space="preserve">Como se puede ver en la captura anterior, al realizar la ejecución se muestra solo el nombre que fue ingresado </w:t>
+      </w:r>
+      <w:r>
+        <w:t>en el primer</w:t>
+      </w:r>
+      <w:r>
+        <w:t xml:space="preserve"> parámetro solamente</w:t>
+      </w:r>
+    </w:p>
+    <w:p>
+      <w:pPr>
+        <w:pStyle w:val="NormalWeb"/>
+        <w:ind w:left="705"/>
+      </w:pPr>
+    </w:p>
+    <w:p>
+      <w:pPr>
+        <w:pStyle w:val="NormalWeb"/>
+        <w:ind w:left="705"/>
+      </w:pPr>
+    </w:p>
+    <w:p>
+      <w:pPr>
+        <w:pStyle w:val="NormalWeb"/>
+        <w:ind w:left="705"/>
+      </w:pPr>
+    </w:p>
+    <w:p>
+      <w:pPr>
+        <w:pStyle w:val="NormalWeb"/>
+        <w:ind w:left="705"/>
+      </w:pPr>
+    </w:p>
+    <w:p>
+      <w:pPr>
+        <w:pStyle w:val="NormalWeb"/>
+        <w:ind w:left="705"/>
+      </w:pPr>
+    </w:p>
+    <w:p>
+      <w:pPr>
+        <w:pStyle w:val="NormalWeb"/>
+        <w:ind w:left="705"/>
+      </w:pPr>
+    </w:p>
+    <w:p>
+      <w:pPr>
+        <w:pStyle w:val="NormalWeb"/>
         <w:numPr>
           <w:ilvl w:val="0"/>
-          <w:numId w:val="1"/>
+          <w:numId w:val="2"/>
         </w:numPr>
       </w:pPr>
       <w:r>
-        <w:t xml:space="preserve">Ejecución con saludo personalizado </w:t>
+        <w:lastRenderedPageBreak/>
+        <w:t>Segunda e</w:t>
+      </w:r>
+      <w:r>
+        <w:t xml:space="preserve">jecución </w:t>
+      </w:r>
+      <w:r>
+        <w:t>de</w:t>
+      </w:r>
+      <w:r>
+        <w:t xml:space="preserve"> saludo personalizado </w:t>
       </w:r>
       <w:r>
         <w:rPr>
@@ -217,6 +383,15 @@
       </w:r>
       <w:r>
         <w:t>:</w:t>
+      </w:r>
+    </w:p>
+    <w:p>
+      <w:pPr>
+        <w:pStyle w:val="NormalWeb"/>
+        <w:ind w:left="720"/>
+      </w:pPr>
+      <w:r>
+        <w:t>Después de realizar los cambios necesarios la salida fue la siguiente:</w:t>
       </w:r>
     </w:p>
     <w:p>
@@ -365,8 +540,100 @@
       </w:pPr>
     </w:lvl>
   </w:abstractNum>
+  <w:abstractNum w:abstractNumId="1" w15:restartNumberingAfterBreak="0">
+    <w:nsid w:val="394F5DCB"/>
+    <w:multiLevelType w:val="hybridMultilevel"/>
+    <w:tmpl w:val="F4EA394A"/>
+    <w:lvl w:ilvl="0" w:tplc="240A000F">
+      <w:start w:val="1"/>
+      <w:numFmt w:val="decimal"/>
+      <w:lvlText w:val="%1."/>
+      <w:lvlJc w:val="left"/>
+      <w:pPr>
+        <w:ind w:left="720" w:hanging="360"/>
+      </w:pPr>
+      <w:rPr>
+        <w:rFonts w:hint="default"/>
+      </w:rPr>
+    </w:lvl>
+    <w:lvl w:ilvl="1" w:tplc="240A0019" w:tentative="1">
+      <w:start w:val="1"/>
+      <w:numFmt w:val="lowerLetter"/>
+      <w:lvlText w:val="%2."/>
+      <w:lvlJc w:val="left"/>
+      <w:pPr>
+        <w:ind w:left="1440" w:hanging="360"/>
+      </w:pPr>
+    </w:lvl>
+    <w:lvl w:ilvl="2" w:tplc="240A001B" w:tentative="1">
+      <w:start w:val="1"/>
+      <w:numFmt w:val="lowerRoman"/>
+      <w:lvlText w:val="%3."/>
+      <w:lvlJc w:val="right"/>
+      <w:pPr>
+        <w:ind w:left="2160" w:hanging="180"/>
+      </w:pPr>
+    </w:lvl>
+    <w:lvl w:ilvl="3" w:tplc="240A000F" w:tentative="1">
+      <w:start w:val="1"/>
+      <w:numFmt w:val="decimal"/>
+      <w:lvlText w:val="%4."/>
+      <w:lvlJc w:val="left"/>
+      <w:pPr>
+        <w:ind w:left="2880" w:hanging="360"/>
+      </w:pPr>
+    </w:lvl>
+    <w:lvl w:ilvl="4" w:tplc="240A0019" w:tentative="1">
+      <w:start w:val="1"/>
+      <w:numFmt w:val="lowerLetter"/>
+      <w:lvlText w:val="%5."/>
+      <w:lvlJc w:val="left"/>
+      <w:pPr>
+        <w:ind w:left="3600" w:hanging="360"/>
+      </w:pPr>
+    </w:lvl>
+    <w:lvl w:ilvl="5" w:tplc="240A001B" w:tentative="1">
+      <w:start w:val="1"/>
+      <w:numFmt w:val="lowerRoman"/>
+      <w:lvlText w:val="%6."/>
+      <w:lvlJc w:val="right"/>
+      <w:pPr>
+        <w:ind w:left="4320" w:hanging="180"/>
+      </w:pPr>
+    </w:lvl>
+    <w:lvl w:ilvl="6" w:tplc="240A000F" w:tentative="1">
+      <w:start w:val="1"/>
+      <w:numFmt w:val="decimal"/>
+      <w:lvlText w:val="%7."/>
+      <w:lvlJc w:val="left"/>
+      <w:pPr>
+        <w:ind w:left="5040" w:hanging="360"/>
+      </w:pPr>
+    </w:lvl>
+    <w:lvl w:ilvl="7" w:tplc="240A0019" w:tentative="1">
+      <w:start w:val="1"/>
+      <w:numFmt w:val="lowerLetter"/>
+      <w:lvlText w:val="%8."/>
+      <w:lvlJc w:val="left"/>
+      <w:pPr>
+        <w:ind w:left="5760" w:hanging="360"/>
+      </w:pPr>
+    </w:lvl>
+    <w:lvl w:ilvl="8" w:tplc="240A001B" w:tentative="1">
+      <w:start w:val="1"/>
+      <w:numFmt w:val="lowerRoman"/>
+      <w:lvlText w:val="%9."/>
+      <w:lvlJc w:val="right"/>
+      <w:pPr>
+        <w:ind w:left="6480" w:hanging="180"/>
+      </w:pPr>
+    </w:lvl>
+  </w:abstractNum>
   <w:num w:numId="1">
     <w:abstractNumId w:val="0"/>
+  </w:num>
+  <w:num w:numId="2">
+    <w:abstractNumId w:val="1"/>
   </w:num>
 </w:numbering>
 </file>

</xml_diff>